<commit_message>
updated exam 2 phys 2b
</commit_message>
<xml_diff>
--- a/PHYS 2B/Lab8/Reflection and Refraction Lab Template_.docx
+++ b/PHYS 2B/Lab8/Reflection and Refraction Lab Template_.docx
@@ -2,7 +2,10 @@
 <file path=word/document.xml><?xml version="1.0" encoding="utf-8"?>
 <w:document xmlns:wpc="http://schemas.microsoft.com/office/word/2010/wordprocessingCanvas" xmlns:cx="http://schemas.microsoft.com/office/drawing/2014/chartex" xmlns:cx1="http://schemas.microsoft.com/office/drawing/2015/9/8/chartex" xmlns:cx2="http://schemas.microsoft.com/office/drawing/2015/10/21/chartex" xmlns:cx3="http://schemas.microsoft.com/office/drawing/2016/5/9/chartex" xmlns:cx4="http://schemas.microsoft.com/office/drawing/2016/5/10/chartex" xmlns:cx5="http://schemas.microsoft.com/office/drawing/2016/5/11/chartex" xmlns:cx6="http://schemas.microsoft.com/office/drawing/2016/5/12/chartex" xmlns:cx7="http://schemas.microsoft.com/office/drawing/2016/5/13/chartex" xmlns:cx8="http://schemas.microsoft.com/office/drawing/2016/5/14/chartex" xmlns:mc="http://schemas.openxmlformats.org/markup-compatibility/2006" xmlns:aink="http://schemas.microsoft.com/office/drawing/2016/ink" xmlns:am3d="http://schemas.microsoft.com/office/drawing/2017/model3d" xmlns:o="urn:schemas-microsoft-com:office:office" xmlns:r="http://schemas.openxmlformats.org/officeDocument/2006/relationships" xmlns:m="http://schemas.openxmlformats.org/officeDocument/2006/math" xmlns:v="urn:schemas-microsoft-com:vml" xmlns:wp14="http://schemas.microsoft.com/office/word/2010/wordprocessingDrawing" xmlns:wp="http://schemas.openxmlformats.org/drawingml/2006/wordprocessingDrawing" xmlns:w10="urn:schemas-microsoft-com:office:word" xmlns:w="http://schemas.openxmlformats.org/wordprocessingml/2006/main" xmlns:w14="http://schemas.microsoft.com/office/word/2010/wordml" xmlns:w15="http://schemas.microsoft.com/office/word/2012/wordml" xmlns:w16cid="http://schemas.microsoft.com/office/word/2016/wordml/cid" xmlns:w16se="http://schemas.microsoft.com/office/word/2015/wordml/symex" xmlns:wpg="http://schemas.microsoft.com/office/word/2010/wordprocessingGroup" xmlns:wpi="http://schemas.microsoft.com/office/word/2010/wordprocessingInk" xmlns:wne="http://schemas.microsoft.com/office/word/2006/wordml" xmlns:wps="http://schemas.microsoft.com/office/word/2010/wordprocessingShape" mc:Ignorable="w14 w15 w16se w16cid wp14">
   <w:body>
-    <w:p/>
+    <w:p>
+      <w:bookmarkStart w:id="0" w:name="_Hlk36226048"/>
+      <w:bookmarkEnd w:id="0"/>
+    </w:p>
     <w:p>
       <w:pPr>
         <w:jc w:val="center"/>
@@ -227,6 +230,26 @@
         </w:rPr>
         <w:t>tates</w:t>
       </w:r>
+      <w:r>
+        <w:rPr>
+          <w:color w:val="FF0000"/>
+        </w:rPr>
+        <w:t xml:space="preserve"> </w:t>
+      </w:r>
+      <w:proofErr w:type="gramStart"/>
+      <w:r>
+        <w:rPr>
+          <w:color w:val="FF0000"/>
+        </w:rPr>
+        <w:t>The</w:t>
+      </w:r>
+      <w:proofErr w:type="gramEnd"/>
+      <w:r>
+        <w:rPr>
+          <w:color w:val="FF0000"/>
+        </w:rPr>
+        <w:t xml:space="preserve"> incident ray, reflected ray and the normal, to the interface of any two given mediums; all lie in the same plane.</w:t>
+      </w:r>
     </w:p>
     <w:p>
       <w:pPr>
@@ -354,7 +377,7 @@
         <w:rPr>
           <w:color w:val="FF0000"/>
         </w:rPr>
-        <w:t xml:space="preserve"> (1/3 - /1/</w:t>
+        <w:t xml:space="preserve"> (1/3 - 1/</w:t>
       </w:r>
       <w:proofErr w:type="gramStart"/>
       <w:r>
@@ -515,15 +538,7 @@
     <w:p/>
     <w:p>
       <w:r>
-        <w:t xml:space="preserve">2. In </w:t>
-      </w:r>
-      <w:proofErr w:type="spellStart"/>
-      <w:r>
-        <w:t>oPhysics</w:t>
-      </w:r>
-      <w:proofErr w:type="spellEnd"/>
-      <w:r>
-        <w:t>: Position the focus and object on the simulation to match the initial conditions in question 1. Confirm that your answers were correct. If not, check your calculations. Reproduce the diagram below.</w:t>
+        <w:t>2. In oPhysics: Position the focus and object on the simulation to match the initial conditions in question 1. Confirm that your answers were correct. If not, check your calculations. Reproduce the diagram below.</w:t>
       </w:r>
     </w:p>
     <w:p/>
@@ -550,9 +565,9 @@
         </w:rPr>
         <w:lastRenderedPageBreak/>
         <w:drawing>
-          <wp:inline distT="0" distB="0" distL="0" distR="0" wp14:anchorId="3CED3187" wp14:editId="6678D87E">
-            <wp:extent cx="2168752" cy="1009767"/>
-            <wp:effectExtent l="0" t="0" r="3175" b="0"/>
+          <wp:inline distT="0" distB="0" distL="0" distR="0" wp14:anchorId="3CED3187" wp14:editId="665B6E10">
+            <wp:extent cx="2055270" cy="956930"/>
+            <wp:effectExtent l="0" t="0" r="2540" b="0"/>
             <wp:docPr id="1" name="Picture 1"/>
             <wp:cNvGraphicFramePr>
               <a:graphicFrameLocks xmlns:a="http://schemas.openxmlformats.org/drawingml/2006/main" noChangeAspect="1"/>
@@ -579,7 +594,7 @@
                   <pic:spPr>
                     <a:xfrm>
                       <a:off x="0" y="0"/>
-                      <a:ext cx="2175566" cy="1012939"/>
+                      <a:ext cx="2093895" cy="974914"/>
                     </a:xfrm>
                     <a:prstGeom prst="rect">
                       <a:avLst/>
@@ -652,7 +667,258 @@
         <w:rPr>
           <w:color w:val="FF0000"/>
         </w:rPr>
-        <w:t>[show calculation here]</w:t>
+        <w:t xml:space="preserve">Mirror equation: 1/f = 1/do + 1/di  </w:t>
+      </w:r>
+      <w:r>
+        <w:rPr>
+          <w:color w:val="FF0000"/>
+        </w:rPr>
+        <w:sym w:font="Wingdings" w:char="F0E0"/>
+      </w:r>
+      <w:r>
+        <w:rPr>
+          <w:color w:val="FF0000"/>
+        </w:rPr>
+        <w:t xml:space="preserve"> 1/3 = 1/</w:t>
+      </w:r>
+      <w:r>
+        <w:rPr>
+          <w:color w:val="FF0000"/>
+        </w:rPr>
+        <w:t>11</w:t>
+      </w:r>
+      <w:r>
+        <w:rPr>
+          <w:color w:val="FF0000"/>
+        </w:rPr>
+        <w:t xml:space="preserve"> + 1/di </w:t>
+      </w:r>
+      <w:r>
+        <w:rPr>
+          <w:color w:val="FF0000"/>
+        </w:rPr>
+        <w:sym w:font="Wingdings" w:char="F0E0"/>
+      </w:r>
+      <w:r>
+        <w:rPr>
+          <w:color w:val="FF0000"/>
+        </w:rPr>
+        <w:t xml:space="preserve"> (1/3 - /1/</w:t>
+      </w:r>
+      <w:proofErr w:type="gramStart"/>
+      <w:r>
+        <w:rPr>
+          <w:color w:val="FF0000"/>
+        </w:rPr>
+        <w:t>11</w:t>
+      </w:r>
+      <w:r>
+        <w:rPr>
+          <w:color w:val="FF0000"/>
+        </w:rPr>
+        <w:t>)^</w:t>
+      </w:r>
+      <w:proofErr w:type="gramEnd"/>
+      <w:r>
+        <w:rPr>
+          <w:color w:val="FF0000"/>
+        </w:rPr>
+        <w:t>-1 = di</w:t>
+      </w:r>
+    </w:p>
+    <w:p>
+      <w:pPr>
+        <w:ind w:left="720"/>
+        <w:rPr>
+          <w:color w:val="FF0000"/>
+        </w:rPr>
+      </w:pPr>
+      <w:r>
+        <w:rPr>
+          <w:color w:val="FF0000"/>
+        </w:rPr>
+        <w:t>Di = 4.</w:t>
+      </w:r>
+      <w:r>
+        <w:rPr>
+          <w:color w:val="FF0000"/>
+        </w:rPr>
+        <w:t>125</w:t>
+      </w:r>
+      <w:r>
+        <w:rPr>
+          <w:color w:val="FF0000"/>
+        </w:rPr>
+        <w:t xml:space="preserve"> cm</w:t>
+      </w:r>
+    </w:p>
+    <w:p>
+      <w:pPr>
+        <w:ind w:left="720"/>
+        <w:rPr>
+          <w:color w:val="FF0000"/>
+        </w:rPr>
+      </w:pPr>
+    </w:p>
+    <w:p>
+      <w:pPr>
+        <w:ind w:firstLine="720"/>
+        <w:rPr>
+          <w:color w:val="FF0000"/>
+        </w:rPr>
+      </w:pPr>
+      <w:r>
+        <w:rPr>
+          <w:color w:val="FF0000"/>
+        </w:rPr>
+        <w:t>Real = image distance is positive.</w:t>
+      </w:r>
+    </w:p>
+    <w:p>
+      <w:pPr>
+        <w:ind w:left="720"/>
+        <w:rPr>
+          <w:color w:val="FF0000"/>
+        </w:rPr>
+      </w:pPr>
+      <w:r>
+        <w:rPr>
+          <w:color w:val="FF0000"/>
+        </w:rPr>
+        <w:t>Virtual = image distance is negative.</w:t>
+      </w:r>
+    </w:p>
+    <w:p>
+      <w:pPr>
+        <w:ind w:left="720"/>
+        <w:rPr>
+          <w:color w:val="FF0000"/>
+        </w:rPr>
+      </w:pPr>
+    </w:p>
+    <w:p>
+      <w:pPr>
+        <w:ind w:left="720"/>
+        <w:rPr>
+          <w:color w:val="FF0000"/>
+        </w:rPr>
+      </w:pPr>
+      <w:r>
+        <w:rPr>
+          <w:color w:val="FF0000"/>
+        </w:rPr>
+        <w:t xml:space="preserve">Magnification equation: M = hi/ho = -di/do </w:t>
+      </w:r>
+      <w:r>
+        <w:rPr>
+          <w:color w:val="FF0000"/>
+        </w:rPr>
+        <w:sym w:font="Wingdings" w:char="F0E0"/>
+      </w:r>
+      <w:r>
+        <w:rPr>
+          <w:color w:val="FF0000"/>
+        </w:rPr>
+        <w:t xml:space="preserve"> hi/4 = -4.</w:t>
+      </w:r>
+      <w:r>
+        <w:rPr>
+          <w:color w:val="FF0000"/>
+        </w:rPr>
+        <w:t>125</w:t>
+      </w:r>
+      <w:r>
+        <w:rPr>
+          <w:color w:val="FF0000"/>
+        </w:rPr>
+        <w:t>/</w:t>
+      </w:r>
+      <w:r>
+        <w:rPr>
+          <w:color w:val="FF0000"/>
+        </w:rPr>
+        <w:t>11</w:t>
+      </w:r>
+      <w:r>
+        <w:rPr>
+          <w:color w:val="FF0000"/>
+        </w:rPr>
+        <w:t xml:space="preserve"> </w:t>
+      </w:r>
+      <w:r>
+        <w:rPr>
+          <w:color w:val="FF0000"/>
+        </w:rPr>
+        <w:sym w:font="Wingdings" w:char="F0E0"/>
+      </w:r>
+      <w:r>
+        <w:rPr>
+          <w:color w:val="FF0000"/>
+        </w:rPr>
+        <w:t xml:space="preserve"> hi = 4*4.</w:t>
+      </w:r>
+      <w:r>
+        <w:rPr>
+          <w:color w:val="FF0000"/>
+        </w:rPr>
+        <w:t>125</w:t>
+      </w:r>
+      <w:r>
+        <w:rPr>
+          <w:color w:val="FF0000"/>
+        </w:rPr>
+        <w:t>/</w:t>
+      </w:r>
+      <w:r>
+        <w:rPr>
+          <w:color w:val="FF0000"/>
+        </w:rPr>
+        <w:t>11</w:t>
+      </w:r>
+    </w:p>
+    <w:p>
+      <w:pPr>
+        <w:ind w:left="720"/>
+        <w:rPr>
+          <w:color w:val="FF0000"/>
+        </w:rPr>
+      </w:pPr>
+      <w:r>
+        <w:rPr>
+          <w:color w:val="FF0000"/>
+        </w:rPr>
+        <w:t xml:space="preserve">Hi (image Height) = </w:t>
+      </w:r>
+      <w:r>
+        <w:rPr>
+          <w:color w:val="FF0000"/>
+        </w:rPr>
+        <w:t>-1.5</w:t>
+      </w:r>
+      <w:r>
+        <w:rPr>
+          <w:color w:val="FF0000"/>
+        </w:rPr>
+        <w:t xml:space="preserve"> cm</w:t>
+      </w:r>
+    </w:p>
+    <w:p>
+      <w:pPr>
+        <w:ind w:left="720"/>
+      </w:pPr>
+    </w:p>
+    <w:p>
+      <w:pPr>
+        <w:ind w:left="720"/>
+        <w:rPr>
+          <w:color w:val="FF0000"/>
+        </w:rPr>
+      </w:pPr>
+      <w:r>
+        <w:rPr>
+          <w:color w:val="FF0000"/>
+        </w:rPr>
+        <w:t>Inverted = height will be negative</w:t>
       </w:r>
     </w:p>
     <w:p>
@@ -680,23 +946,50 @@
       </w:r>
       <w:r>
         <w:rPr>
-          <w:color w:val="FF0000"/>
-        </w:rPr>
-        <w:t xml:space="preserve">[insert screenshot of </w:t>
-      </w:r>
-      <w:proofErr w:type="spellStart"/>
-      <w:r>
-        <w:rPr>
-          <w:color w:val="FF0000"/>
-        </w:rPr>
-        <w:t>oPhysics</w:t>
-      </w:r>
-      <w:proofErr w:type="spellEnd"/>
-      <w:r>
-        <w:rPr>
-          <w:color w:val="FF0000"/>
-        </w:rPr>
-        <w:t xml:space="preserve"> or picture of your drawing here]</w:t>
+          <w:noProof/>
+          <w:color w:val="FF0000"/>
+        </w:rPr>
+        <w:drawing>
+          <wp:inline distT="0" distB="0" distL="0" distR="0" wp14:anchorId="5CE2A6B2" wp14:editId="3297D0F3">
+            <wp:extent cx="3475108" cy="1616148"/>
+            <wp:effectExtent l="0" t="0" r="0" b="3175"/>
+            <wp:docPr id="3" name="Picture 3"/>
+            <wp:cNvGraphicFramePr>
+              <a:graphicFrameLocks xmlns:a="http://schemas.openxmlformats.org/drawingml/2006/main" noChangeAspect="1"/>
+            </wp:cNvGraphicFramePr>
+            <a:graphic xmlns:a="http://schemas.openxmlformats.org/drawingml/2006/main">
+              <a:graphicData uri="http://schemas.openxmlformats.org/drawingml/2006/picture">
+                <pic:pic xmlns:pic="http://schemas.openxmlformats.org/drawingml/2006/picture">
+                  <pic:nvPicPr>
+                    <pic:cNvPr id="3" name="024309A.tmp"/>
+                    <pic:cNvPicPr/>
+                  </pic:nvPicPr>
+                  <pic:blipFill>
+                    <a:blip r:embed="rId8" cstate="print">
+                      <a:extLst>
+                        <a:ext uri="{28A0092B-C50C-407E-A947-70E740481C1C}">
+                          <a14:useLocalDpi xmlns:a14="http://schemas.microsoft.com/office/drawing/2010/main" val="0"/>
+                        </a:ext>
+                      </a:extLst>
+                    </a:blip>
+                    <a:stretch>
+                      <a:fillRect/>
+                    </a:stretch>
+                  </pic:blipFill>
+                  <pic:spPr>
+                    <a:xfrm>
+                      <a:off x="0" y="0"/>
+                      <a:ext cx="3480579" cy="1618692"/>
+                    </a:xfrm>
+                    <a:prstGeom prst="rect">
+                      <a:avLst/>
+                    </a:prstGeom>
+                  </pic:spPr>
+                </pic:pic>
+              </a:graphicData>
+            </a:graphic>
+          </wp:inline>
+        </w:drawing>
       </w:r>
     </w:p>
     <w:p>
@@ -709,6 +1002,7 @@
     <w:p/>
     <w:p>
       <w:r>
+        <w:lastRenderedPageBreak/>
         <w:t xml:space="preserve">5. Did the image formed move toward or away from the focus compared to questions 1 and 2? Did the image get larger or smaller than before? Discuss. </w:t>
       </w:r>
     </w:p>
@@ -732,7 +1026,7 @@
         <w:rPr>
           <w:color w:val="FF0000"/>
         </w:rPr>
-        <w:t>[answer here]</w:t>
+        <w:t>It moved toward the focus and the image got smaller. It got smaller because the object is now farther away from the mirror.</w:t>
       </w:r>
     </w:p>
     <w:p/>
@@ -795,7 +1089,282 @@
         <w:rPr>
           <w:color w:val="FF0000"/>
         </w:rPr>
-        <w:t>[show calculation here]</w:t>
+        <w:t xml:space="preserve">Mirror equation: 1/f = 1/do + 1/di  </w:t>
+      </w:r>
+      <w:r>
+        <w:rPr>
+          <w:color w:val="FF0000"/>
+        </w:rPr>
+        <w:sym w:font="Wingdings" w:char="F0E0"/>
+      </w:r>
+      <w:r>
+        <w:rPr>
+          <w:color w:val="FF0000"/>
+        </w:rPr>
+        <w:t xml:space="preserve"> 1/3 = 1/</w:t>
+      </w:r>
+      <w:r>
+        <w:rPr>
+          <w:color w:val="FF0000"/>
+        </w:rPr>
+        <w:t>6</w:t>
+      </w:r>
+      <w:r>
+        <w:rPr>
+          <w:color w:val="FF0000"/>
+        </w:rPr>
+        <w:t xml:space="preserve"> + 1/di </w:t>
+      </w:r>
+      <w:r>
+        <w:rPr>
+          <w:color w:val="FF0000"/>
+        </w:rPr>
+        <w:sym w:font="Wingdings" w:char="F0E0"/>
+      </w:r>
+      <w:r>
+        <w:rPr>
+          <w:color w:val="FF0000"/>
+        </w:rPr>
+        <w:t xml:space="preserve"> (1/3 - 1/</w:t>
+      </w:r>
+      <w:proofErr w:type="gramStart"/>
+      <w:r>
+        <w:rPr>
+          <w:color w:val="FF0000"/>
+        </w:rPr>
+        <w:t>6</w:t>
+      </w:r>
+      <w:r>
+        <w:rPr>
+          <w:color w:val="FF0000"/>
+        </w:rPr>
+        <w:t>)^</w:t>
+      </w:r>
+      <w:proofErr w:type="gramEnd"/>
+      <w:r>
+        <w:rPr>
+          <w:color w:val="FF0000"/>
+        </w:rPr>
+        <w:t>-1 = di</w:t>
+      </w:r>
+    </w:p>
+    <w:p>
+      <w:pPr>
+        <w:ind w:left="720"/>
+        <w:rPr>
+          <w:color w:val="FF0000"/>
+        </w:rPr>
+      </w:pPr>
+      <w:r>
+        <w:rPr>
+          <w:color w:val="FF0000"/>
+        </w:rPr>
+        <w:t xml:space="preserve">Di = </w:t>
+      </w:r>
+      <w:r>
+        <w:rPr>
+          <w:color w:val="FF0000"/>
+        </w:rPr>
+        <w:t>6.00</w:t>
+      </w:r>
+      <w:r>
+        <w:rPr>
+          <w:color w:val="FF0000"/>
+        </w:rPr>
+        <w:t xml:space="preserve"> cm</w:t>
+      </w:r>
+    </w:p>
+    <w:p>
+      <w:pPr>
+        <w:ind w:left="720"/>
+        <w:rPr>
+          <w:color w:val="FF0000"/>
+        </w:rPr>
+      </w:pPr>
+    </w:p>
+    <w:p>
+      <w:pPr>
+        <w:ind w:firstLine="720"/>
+        <w:rPr>
+          <w:color w:val="FF0000"/>
+        </w:rPr>
+      </w:pPr>
+      <w:r>
+        <w:rPr>
+          <w:color w:val="FF0000"/>
+        </w:rPr>
+        <w:t>Real = image distance is positive.</w:t>
+      </w:r>
+    </w:p>
+    <w:p>
+      <w:pPr>
+        <w:ind w:left="720"/>
+        <w:rPr>
+          <w:color w:val="FF0000"/>
+        </w:rPr>
+      </w:pPr>
+      <w:r>
+        <w:rPr>
+          <w:color w:val="FF0000"/>
+        </w:rPr>
+        <w:t>Virtual = image distance is negative.</w:t>
+      </w:r>
+    </w:p>
+    <w:p>
+      <w:pPr>
+        <w:ind w:left="720"/>
+        <w:rPr>
+          <w:color w:val="FF0000"/>
+        </w:rPr>
+      </w:pPr>
+    </w:p>
+    <w:p>
+      <w:pPr>
+        <w:ind w:left="720"/>
+        <w:rPr>
+          <w:color w:val="FF0000"/>
+        </w:rPr>
+      </w:pPr>
+      <w:r>
+        <w:rPr>
+          <w:color w:val="FF0000"/>
+        </w:rPr>
+        <w:t xml:space="preserve">Magnification equation: M = hi/ho = -di/do </w:t>
+      </w:r>
+      <w:r>
+        <w:rPr>
+          <w:color w:val="FF0000"/>
+        </w:rPr>
+        <w:sym w:font="Wingdings" w:char="F0E0"/>
+      </w:r>
+      <w:r>
+        <w:rPr>
+          <w:color w:val="FF0000"/>
+        </w:rPr>
+        <w:t xml:space="preserve"> hi/</w:t>
+      </w:r>
+      <w:r>
+        <w:rPr>
+          <w:color w:val="FF0000"/>
+        </w:rPr>
+        <w:t>2</w:t>
+      </w:r>
+      <w:r>
+        <w:rPr>
+          <w:color w:val="FF0000"/>
+        </w:rPr>
+        <w:t xml:space="preserve"> = -</w:t>
+      </w:r>
+      <w:r>
+        <w:rPr>
+          <w:color w:val="FF0000"/>
+        </w:rPr>
+        <w:t>6.0</w:t>
+      </w:r>
+      <w:r>
+        <w:rPr>
+          <w:color w:val="FF0000"/>
+        </w:rPr>
+        <w:t>/</w:t>
+      </w:r>
+      <w:r>
+        <w:rPr>
+          <w:color w:val="FF0000"/>
+        </w:rPr>
+        <w:t>6</w:t>
+      </w:r>
+      <w:r>
+        <w:rPr>
+          <w:color w:val="FF0000"/>
+        </w:rPr>
+        <w:t xml:space="preserve"> </w:t>
+      </w:r>
+      <w:r>
+        <w:rPr>
+          <w:color w:val="FF0000"/>
+        </w:rPr>
+        <w:sym w:font="Wingdings" w:char="F0E0"/>
+      </w:r>
+      <w:r>
+        <w:rPr>
+          <w:color w:val="FF0000"/>
+        </w:rPr>
+        <w:t xml:space="preserve"> hi = </w:t>
+      </w:r>
+      <w:r>
+        <w:rPr>
+          <w:color w:val="FF0000"/>
+        </w:rPr>
+        <w:t>2</w:t>
+      </w:r>
+      <w:r>
+        <w:rPr>
+          <w:color w:val="FF0000"/>
+        </w:rPr>
+        <w:t>*</w:t>
+      </w:r>
+      <w:r>
+        <w:rPr>
+          <w:color w:val="FF0000"/>
+        </w:rPr>
+        <w:t>6.00</w:t>
+      </w:r>
+      <w:r>
+        <w:rPr>
+          <w:color w:val="FF0000"/>
+        </w:rPr>
+        <w:t>/</w:t>
+      </w:r>
+      <w:r>
+        <w:rPr>
+          <w:color w:val="FF0000"/>
+        </w:rPr>
+        <w:t>6</w:t>
+      </w:r>
+    </w:p>
+    <w:p>
+      <w:pPr>
+        <w:ind w:left="720"/>
+        <w:rPr>
+          <w:color w:val="FF0000"/>
+        </w:rPr>
+      </w:pPr>
+      <w:r>
+        <w:rPr>
+          <w:color w:val="FF0000"/>
+        </w:rPr>
+        <w:t xml:space="preserve">Hi (image Height) = </w:t>
+      </w:r>
+      <w:r>
+        <w:rPr>
+          <w:color w:val="FF0000"/>
+        </w:rPr>
+        <w:t>-2.00</w:t>
+      </w:r>
+      <w:r>
+        <w:rPr>
+          <w:color w:val="FF0000"/>
+        </w:rPr>
+        <w:t xml:space="preserve"> cm</w:t>
+      </w:r>
+    </w:p>
+    <w:p>
+      <w:pPr>
+        <w:ind w:left="720"/>
+      </w:pPr>
+    </w:p>
+    <w:p>
+      <w:pPr>
+        <w:ind w:left="720"/>
+        <w:rPr>
+          <w:color w:val="FF0000"/>
+        </w:rPr>
+      </w:pPr>
+      <w:r>
+        <w:rPr>
+          <w:color w:val="FF0000"/>
+        </w:rPr>
+        <w:t>Inverted = height will be negative</w:t>
       </w:r>
     </w:p>
     <w:p>
@@ -809,8 +1378,63 @@
     <w:p/>
     <w:p>
       <w:r>
+        <w:t xml:space="preserve">7. Move the object to the center of curvature (6 cm), which is approximately 2f on a spherical concave mirror. Reduce the size to 2 cm as listed in question 6. Confirm that your answers were correct. If not, check your calculations. Reproduce the diagram here. </w:t>
+      </w:r>
+    </w:p>
+    <w:p/>
+    <w:p>
+      <w:r>
+        <w:rPr>
+          <w:noProof/>
+        </w:rPr>
+        <w:drawing>
+          <wp:inline distT="0" distB="0" distL="0" distR="0" wp14:anchorId="72F15101" wp14:editId="18AE6A75">
+            <wp:extent cx="3416060" cy="1578103"/>
+            <wp:effectExtent l="0" t="0" r="0" b="3175"/>
+            <wp:docPr id="4" name="Picture 4"/>
+            <wp:cNvGraphicFramePr>
+              <a:graphicFrameLocks xmlns:a="http://schemas.openxmlformats.org/drawingml/2006/main" noChangeAspect="1"/>
+            </wp:cNvGraphicFramePr>
+            <a:graphic xmlns:a="http://schemas.openxmlformats.org/drawingml/2006/main">
+              <a:graphicData uri="http://schemas.openxmlformats.org/drawingml/2006/picture">
+                <pic:pic xmlns:pic="http://schemas.openxmlformats.org/drawingml/2006/picture">
+                  <pic:nvPicPr>
+                    <pic:cNvPr id="4" name="02492B3.tmp"/>
+                    <pic:cNvPicPr/>
+                  </pic:nvPicPr>
+                  <pic:blipFill>
+                    <a:blip r:embed="rId9" cstate="print">
+                      <a:extLst>
+                        <a:ext uri="{28A0092B-C50C-407E-A947-70E740481C1C}">
+                          <a14:useLocalDpi xmlns:a14="http://schemas.microsoft.com/office/drawing/2010/main" val="0"/>
+                        </a:ext>
+                      </a:extLst>
+                    </a:blip>
+                    <a:stretch>
+                      <a:fillRect/>
+                    </a:stretch>
+                  </pic:blipFill>
+                  <pic:spPr>
+                    <a:xfrm>
+                      <a:off x="0" y="0"/>
+                      <a:ext cx="3428437" cy="1583821"/>
+                    </a:xfrm>
+                    <a:prstGeom prst="rect">
+                      <a:avLst/>
+                    </a:prstGeom>
+                  </pic:spPr>
+                </pic:pic>
+              </a:graphicData>
+            </a:graphic>
+          </wp:inline>
+        </w:drawing>
+      </w:r>
+    </w:p>
+    <w:p/>
+    <w:p>
+      <w:r>
         <w:lastRenderedPageBreak/>
-        <w:t xml:space="preserve">7. Move the object to the center of curvature (6 cm), which is approximately 2f on a spherical concave mirror. Reduce the size to 2 cm as listed in question 6. Confirm that your answers were correct. If not, check your calculations. Reproduce the diagram here. </w:t>
+        <w:t xml:space="preserve">8. Calculate the image position, height and orientation for the following situation using the mirror equation and the magnification equation. </w:t>
       </w:r>
     </w:p>
     <w:p/>
@@ -819,235 +1443,830 @@
         <w:ind w:left="720"/>
       </w:pPr>
       <w:r>
-        <w:rPr>
-          <w:color w:val="FF0000"/>
-        </w:rPr>
-        <w:t xml:space="preserve">[insert screenshot of </w:t>
-      </w:r>
-      <w:proofErr w:type="spellStart"/>
-      <w:r>
-        <w:rPr>
-          <w:color w:val="FF0000"/>
-        </w:rPr>
-        <w:t>oPhysics</w:t>
-      </w:r>
-      <w:proofErr w:type="spellEnd"/>
-      <w:r>
-        <w:rPr>
-          <w:color w:val="FF0000"/>
-        </w:rPr>
-        <w:t xml:space="preserve"> or picture of your drawing here]</w:t>
+        <w:t xml:space="preserve">Mirror concave = focal point on same side as object </w:t>
+      </w:r>
+    </w:p>
+    <w:p>
+      <w:pPr>
+        <w:ind w:left="720"/>
+      </w:pPr>
+      <w:r>
+        <w:t xml:space="preserve">Focal length (f) = +3 cm </w:t>
+      </w:r>
+    </w:p>
+    <w:p>
+      <w:pPr>
+        <w:ind w:left="720"/>
+      </w:pPr>
+      <w:r>
+        <w:t xml:space="preserve">Object distance (do) = +3 cm (on the focal point) </w:t>
+      </w:r>
+    </w:p>
+    <w:p>
+      <w:pPr>
+        <w:ind w:left="720"/>
+      </w:pPr>
+      <w:r>
+        <w:t xml:space="preserve">Object height (ho) = +2 cm </w:t>
+      </w:r>
+    </w:p>
+    <w:p>
+      <w:pPr>
+        <w:ind w:left="720"/>
+      </w:pPr>
+    </w:p>
+    <w:p>
+      <w:pPr>
+        <w:ind w:left="720"/>
+        <w:rPr>
+          <w:color w:val="FF0000"/>
+        </w:rPr>
+      </w:pPr>
+      <w:r>
+        <w:rPr>
+          <w:color w:val="FF0000"/>
+        </w:rPr>
+        <w:t xml:space="preserve">Mirror equation: 1/f = 1/do + 1/di  </w:t>
+      </w:r>
+      <w:r>
+        <w:rPr>
+          <w:color w:val="FF0000"/>
+        </w:rPr>
+        <w:sym w:font="Wingdings" w:char="F0E0"/>
+      </w:r>
+      <w:r>
+        <w:rPr>
+          <w:color w:val="FF0000"/>
+        </w:rPr>
+        <w:t xml:space="preserve"> 1/3 = 1/</w:t>
+      </w:r>
+      <w:r>
+        <w:rPr>
+          <w:color w:val="FF0000"/>
+        </w:rPr>
+        <w:t>3</w:t>
+      </w:r>
+      <w:r>
+        <w:rPr>
+          <w:color w:val="FF0000"/>
+        </w:rPr>
+        <w:t xml:space="preserve"> + 1/di </w:t>
+      </w:r>
+      <w:r>
+        <w:rPr>
+          <w:color w:val="FF0000"/>
+        </w:rPr>
+        <w:sym w:font="Wingdings" w:char="F0E0"/>
+      </w:r>
+      <w:r>
+        <w:rPr>
+          <w:color w:val="FF0000"/>
+        </w:rPr>
+        <w:t xml:space="preserve"> (1/3 - 1/</w:t>
+      </w:r>
+      <w:proofErr w:type="gramStart"/>
+      <w:r>
+        <w:rPr>
+          <w:color w:val="FF0000"/>
+        </w:rPr>
+        <w:t>3</w:t>
+      </w:r>
+      <w:r>
+        <w:rPr>
+          <w:color w:val="FF0000"/>
+        </w:rPr>
+        <w:t>)^</w:t>
+      </w:r>
+      <w:proofErr w:type="gramEnd"/>
+      <w:r>
+        <w:rPr>
+          <w:color w:val="FF0000"/>
+        </w:rPr>
+        <w:t>-1 = di</w:t>
+      </w:r>
+    </w:p>
+    <w:p>
+      <w:pPr>
+        <w:ind w:left="720"/>
+        <w:rPr>
+          <w:color w:val="FF0000"/>
+        </w:rPr>
+      </w:pPr>
+      <w:r>
+        <w:rPr>
+          <w:color w:val="FF0000"/>
+        </w:rPr>
+        <w:t xml:space="preserve">Di = </w:t>
+      </w:r>
+      <w:r>
+        <w:rPr>
+          <w:color w:val="FF0000"/>
+        </w:rPr>
+        <w:t>0</w:t>
+      </w:r>
+      <w:r>
+        <w:rPr>
+          <w:color w:val="FF0000"/>
+        </w:rPr>
+        <w:t xml:space="preserve"> cm</w:t>
+      </w:r>
+    </w:p>
+    <w:p>
+      <w:pPr>
+        <w:ind w:left="720"/>
+        <w:rPr>
+          <w:color w:val="FF0000"/>
+        </w:rPr>
+      </w:pPr>
+    </w:p>
+    <w:p>
+      <w:pPr>
+        <w:ind w:firstLine="720"/>
+        <w:rPr>
+          <w:color w:val="FF0000"/>
+        </w:rPr>
+      </w:pPr>
+      <w:r>
+        <w:rPr>
+          <w:color w:val="FF0000"/>
+        </w:rPr>
+        <w:t>Real = image distance is positive.</w:t>
+      </w:r>
+    </w:p>
+    <w:p>
+      <w:pPr>
+        <w:ind w:left="720"/>
+        <w:rPr>
+          <w:color w:val="FF0000"/>
+        </w:rPr>
+      </w:pPr>
+      <w:r>
+        <w:rPr>
+          <w:color w:val="FF0000"/>
+        </w:rPr>
+        <w:t>Virtual = image distance is negative.</w:t>
+      </w:r>
+    </w:p>
+    <w:p>
+      <w:pPr>
+        <w:ind w:left="720"/>
+        <w:rPr>
+          <w:color w:val="FF0000"/>
+        </w:rPr>
+      </w:pPr>
+    </w:p>
+    <w:p>
+      <w:pPr>
+        <w:ind w:left="720"/>
+        <w:rPr>
+          <w:color w:val="FF0000"/>
+        </w:rPr>
+      </w:pPr>
+      <w:r>
+        <w:rPr>
+          <w:color w:val="FF0000"/>
+        </w:rPr>
+        <w:t xml:space="preserve">Magnification equation: M = hi/ho = -di/do </w:t>
+      </w:r>
+      <w:r>
+        <w:rPr>
+          <w:color w:val="FF0000"/>
+        </w:rPr>
+        <w:sym w:font="Wingdings" w:char="F0E0"/>
+      </w:r>
+      <w:r>
+        <w:rPr>
+          <w:color w:val="FF0000"/>
+        </w:rPr>
+        <w:t xml:space="preserve"> hi/</w:t>
+      </w:r>
+      <w:r>
+        <w:rPr>
+          <w:color w:val="FF0000"/>
+        </w:rPr>
+        <w:t>2</w:t>
+      </w:r>
+      <w:r>
+        <w:rPr>
+          <w:color w:val="FF0000"/>
+        </w:rPr>
+        <w:t xml:space="preserve"> = </w:t>
+      </w:r>
+      <w:r>
+        <w:rPr>
+          <w:color w:val="FF0000"/>
+        </w:rPr>
+        <w:t>0</w:t>
+      </w:r>
+      <w:r>
+        <w:rPr>
+          <w:color w:val="FF0000"/>
+        </w:rPr>
+        <w:t>/</w:t>
+      </w:r>
+      <w:r>
+        <w:rPr>
+          <w:color w:val="FF0000"/>
+        </w:rPr>
+        <w:t>3</w:t>
+      </w:r>
+      <w:r>
+        <w:rPr>
+          <w:color w:val="FF0000"/>
+        </w:rPr>
+        <w:t xml:space="preserve"> </w:t>
+      </w:r>
+      <w:r>
+        <w:rPr>
+          <w:color w:val="FF0000"/>
+        </w:rPr>
+        <w:sym w:font="Wingdings" w:char="F0E0"/>
+      </w:r>
+      <w:r>
+        <w:rPr>
+          <w:color w:val="FF0000"/>
+        </w:rPr>
+        <w:t xml:space="preserve"> hi = </w:t>
+      </w:r>
+      <w:r>
+        <w:rPr>
+          <w:color w:val="FF0000"/>
+        </w:rPr>
+        <w:t>2</w:t>
+      </w:r>
+      <w:r>
+        <w:rPr>
+          <w:color w:val="FF0000"/>
+        </w:rPr>
+        <w:t>*</w:t>
+      </w:r>
+      <w:r>
+        <w:rPr>
+          <w:color w:val="FF0000"/>
+        </w:rPr>
+        <w:t>0</w:t>
+      </w:r>
+      <w:r>
+        <w:rPr>
+          <w:color w:val="FF0000"/>
+        </w:rPr>
+        <w:t>/</w:t>
+      </w:r>
+      <w:r>
+        <w:rPr>
+          <w:color w:val="FF0000"/>
+        </w:rPr>
+        <w:t>3</w:t>
+      </w:r>
+    </w:p>
+    <w:p>
+      <w:pPr>
+        <w:ind w:left="720"/>
+        <w:rPr>
+          <w:color w:val="FF0000"/>
+        </w:rPr>
+      </w:pPr>
+      <w:r>
+        <w:rPr>
+          <w:color w:val="FF0000"/>
+        </w:rPr>
+        <w:t xml:space="preserve">Hi (image Height) = </w:t>
+      </w:r>
+      <w:r>
+        <w:rPr>
+          <w:color w:val="FF0000"/>
+        </w:rPr>
+        <w:t>0</w:t>
+      </w:r>
+      <w:r>
+        <w:rPr>
+          <w:color w:val="FF0000"/>
+        </w:rPr>
+        <w:t>cm</w:t>
+      </w:r>
+    </w:p>
+    <w:p>
+      <w:pPr>
+        <w:ind w:left="720"/>
+      </w:pPr>
+    </w:p>
+    <w:p>
+      <w:pPr>
+        <w:ind w:left="720"/>
+        <w:rPr>
+          <w:color w:val="FF0000"/>
+        </w:rPr>
+      </w:pPr>
+      <w:r>
+        <w:rPr>
+          <w:color w:val="FF0000"/>
+        </w:rPr>
+        <w:t>No image will display</w:t>
+      </w:r>
+    </w:p>
+    <w:p>
+      <w:pPr>
+        <w:ind w:left="720"/>
+        <w:rPr>
+          <w:color w:val="FF0000"/>
+        </w:rPr>
+      </w:pPr>
+    </w:p>
+    <w:p>
+      <w:r>
+        <w:t xml:space="preserve">9. Move the object to the focal point (3 cm), which is the distance f on a spherical concave mirror. Keep the height at 2 cm as listed in question 8. Confirm that your answers were correct. If not, check your calculations. Reproduce the diagram here. </w:t>
       </w:r>
     </w:p>
     <w:p/>
+    <w:p>
+      <w:r>
+        <w:rPr>
+          <w:noProof/>
+        </w:rPr>
+        <w:drawing>
+          <wp:inline distT="0" distB="0" distL="0" distR="0" wp14:anchorId="41DF01BB" wp14:editId="2CE6D07B">
+            <wp:extent cx="3477250" cy="1604513"/>
+            <wp:effectExtent l="0" t="0" r="0" b="0"/>
+            <wp:docPr id="6" name="Picture 6"/>
+            <wp:cNvGraphicFramePr>
+              <a:graphicFrameLocks xmlns:a="http://schemas.openxmlformats.org/drawingml/2006/main" noChangeAspect="1"/>
+            </wp:cNvGraphicFramePr>
+            <a:graphic xmlns:a="http://schemas.openxmlformats.org/drawingml/2006/main">
+              <a:graphicData uri="http://schemas.openxmlformats.org/drawingml/2006/picture">
+                <pic:pic xmlns:pic="http://schemas.openxmlformats.org/drawingml/2006/picture">
+                  <pic:nvPicPr>
+                    <pic:cNvPr id="6" name="0EC5592.tmp"/>
+                    <pic:cNvPicPr/>
+                  </pic:nvPicPr>
+                  <pic:blipFill>
+                    <a:blip r:embed="rId10" cstate="print">
+                      <a:extLst>
+                        <a:ext uri="{28A0092B-C50C-407E-A947-70E740481C1C}">
+                          <a14:useLocalDpi xmlns:a14="http://schemas.microsoft.com/office/drawing/2010/main" val="0"/>
+                        </a:ext>
+                      </a:extLst>
+                    </a:blip>
+                    <a:stretch>
+                      <a:fillRect/>
+                    </a:stretch>
+                  </pic:blipFill>
+                  <pic:spPr>
+                    <a:xfrm>
+                      <a:off x="0" y="0"/>
+                      <a:ext cx="3480318" cy="1605929"/>
+                    </a:xfrm>
+                    <a:prstGeom prst="rect">
+                      <a:avLst/>
+                    </a:prstGeom>
+                  </pic:spPr>
+                </pic:pic>
+              </a:graphicData>
+            </a:graphic>
+          </wp:inline>
+        </w:drawing>
+      </w:r>
+    </w:p>
     <w:p/>
     <w:p>
       <w:r>
-        <w:t xml:space="preserve">8. Calculate the image position, height and orientation for the following situation using the mirror equation and the magnification equation. </w:t>
+        <w:t xml:space="preserve">10. Calculate the image position, height and orientation for the following situation using the mirror equation and the magnification equation. </w:t>
+      </w:r>
+    </w:p>
+    <w:p>
+      <w:pPr>
+        <w:ind w:left="720"/>
+      </w:pPr>
+    </w:p>
+    <w:p>
+      <w:pPr>
+        <w:ind w:left="720"/>
+      </w:pPr>
+      <w:r>
+        <w:t xml:space="preserve">Mirror concave = focal point on same side as object </w:t>
+      </w:r>
+    </w:p>
+    <w:p>
+      <w:pPr>
+        <w:ind w:left="720"/>
+      </w:pPr>
+      <w:r>
+        <w:t xml:space="preserve">Focal length (f) = 3 cm </w:t>
+      </w:r>
+    </w:p>
+    <w:p>
+      <w:pPr>
+        <w:ind w:left="720"/>
+      </w:pPr>
+      <w:r>
+        <w:t xml:space="preserve">Object distance (do) = 2 cm (–2 on this diagram) </w:t>
+      </w:r>
+    </w:p>
+    <w:p>
+      <w:pPr>
+        <w:ind w:left="720"/>
+      </w:pPr>
+      <w:r>
+        <w:t xml:space="preserve">Object height (ho) = +2 cm </w:t>
+      </w:r>
+    </w:p>
+    <w:p>
+      <w:pPr>
+        <w:ind w:left="720"/>
+      </w:pPr>
+    </w:p>
+    <w:p>
+      <w:pPr>
+        <w:ind w:left="720"/>
+      </w:pPr>
+    </w:p>
+    <w:p>
+      <w:pPr>
+        <w:ind w:left="720"/>
+        <w:rPr>
+          <w:color w:val="FF0000"/>
+        </w:rPr>
+      </w:pPr>
+      <w:r>
+        <w:rPr>
+          <w:color w:val="FF0000"/>
+        </w:rPr>
+        <w:t xml:space="preserve">Mirror equation: 1/f = 1/do + 1/di  </w:t>
+      </w:r>
+      <w:r>
+        <w:rPr>
+          <w:color w:val="FF0000"/>
+        </w:rPr>
+        <w:sym w:font="Wingdings" w:char="F0E0"/>
+      </w:r>
+      <w:r>
+        <w:rPr>
+          <w:color w:val="FF0000"/>
+        </w:rPr>
+        <w:t xml:space="preserve"> 1/3 = 1/</w:t>
+      </w:r>
+      <w:r>
+        <w:rPr>
+          <w:color w:val="FF0000"/>
+        </w:rPr>
+        <w:t>2</w:t>
+      </w:r>
+      <w:r>
+        <w:rPr>
+          <w:color w:val="FF0000"/>
+        </w:rPr>
+        <w:t xml:space="preserve"> + 1/di </w:t>
+      </w:r>
+      <w:r>
+        <w:rPr>
+          <w:color w:val="FF0000"/>
+        </w:rPr>
+        <w:sym w:font="Wingdings" w:char="F0E0"/>
+      </w:r>
+      <w:r>
+        <w:rPr>
+          <w:color w:val="FF0000"/>
+        </w:rPr>
+        <w:t xml:space="preserve"> (1/3 - 1/</w:t>
+      </w:r>
+      <w:proofErr w:type="gramStart"/>
+      <w:r>
+        <w:rPr>
+          <w:color w:val="FF0000"/>
+        </w:rPr>
+        <w:t>2</w:t>
+      </w:r>
+      <w:r>
+        <w:rPr>
+          <w:color w:val="FF0000"/>
+        </w:rPr>
+        <w:t>)^</w:t>
+      </w:r>
+      <w:proofErr w:type="gramEnd"/>
+      <w:r>
+        <w:rPr>
+          <w:color w:val="FF0000"/>
+        </w:rPr>
+        <w:t>-1 = di</w:t>
+      </w:r>
+    </w:p>
+    <w:p>
+      <w:pPr>
+        <w:ind w:left="720"/>
+        <w:rPr>
+          <w:color w:val="FF0000"/>
+        </w:rPr>
+      </w:pPr>
+      <w:r>
+        <w:rPr>
+          <w:color w:val="FF0000"/>
+        </w:rPr>
+        <w:lastRenderedPageBreak/>
+        <w:t xml:space="preserve">Di = </w:t>
+      </w:r>
+      <w:r>
+        <w:rPr>
+          <w:color w:val="FF0000"/>
+        </w:rPr>
+        <w:t>-6.00</w:t>
+      </w:r>
+      <w:r>
+        <w:rPr>
+          <w:color w:val="FF0000"/>
+        </w:rPr>
+        <w:t xml:space="preserve"> cm</w:t>
+      </w:r>
+    </w:p>
+    <w:p>
+      <w:pPr>
+        <w:ind w:left="720"/>
+        <w:rPr>
+          <w:color w:val="FF0000"/>
+        </w:rPr>
+      </w:pPr>
+    </w:p>
+    <w:p>
+      <w:pPr>
+        <w:ind w:firstLine="720"/>
+        <w:rPr>
+          <w:color w:val="FF0000"/>
+        </w:rPr>
+      </w:pPr>
+      <w:r>
+        <w:rPr>
+          <w:color w:val="FF0000"/>
+        </w:rPr>
+        <w:t>Real = image distance is positive.</w:t>
+      </w:r>
+    </w:p>
+    <w:p>
+      <w:pPr>
+        <w:ind w:left="720"/>
+        <w:rPr>
+          <w:color w:val="FF0000"/>
+        </w:rPr>
+      </w:pPr>
+      <w:r>
+        <w:rPr>
+          <w:color w:val="FF0000"/>
+        </w:rPr>
+        <w:t>Virtual = image distance is negative.</w:t>
+      </w:r>
+    </w:p>
+    <w:p>
+      <w:pPr>
+        <w:ind w:left="720"/>
+        <w:rPr>
+          <w:color w:val="FF0000"/>
+        </w:rPr>
+      </w:pPr>
+    </w:p>
+    <w:p>
+      <w:pPr>
+        <w:ind w:left="720"/>
+        <w:rPr>
+          <w:color w:val="FF0000"/>
+        </w:rPr>
+      </w:pPr>
+      <w:r>
+        <w:rPr>
+          <w:color w:val="FF0000"/>
+        </w:rPr>
+        <w:t xml:space="preserve">Magnification equation: M = hi/ho = -di/do </w:t>
+      </w:r>
+      <w:r>
+        <w:rPr>
+          <w:color w:val="FF0000"/>
+        </w:rPr>
+        <w:sym w:font="Wingdings" w:char="F0E0"/>
+      </w:r>
+      <w:r>
+        <w:rPr>
+          <w:color w:val="FF0000"/>
+        </w:rPr>
+        <w:t xml:space="preserve"> hi/</w:t>
+      </w:r>
+      <w:r>
+        <w:rPr>
+          <w:color w:val="FF0000"/>
+        </w:rPr>
+        <w:t>2</w:t>
+      </w:r>
+      <w:r>
+        <w:rPr>
+          <w:color w:val="FF0000"/>
+        </w:rPr>
+        <w:t xml:space="preserve"> = -</w:t>
+      </w:r>
+      <w:r>
+        <w:rPr>
+          <w:color w:val="FF0000"/>
+        </w:rPr>
+        <w:t>6.0</w:t>
+      </w:r>
+      <w:r>
+        <w:rPr>
+          <w:color w:val="FF0000"/>
+        </w:rPr>
+        <w:t>/</w:t>
+      </w:r>
+      <w:r>
+        <w:rPr>
+          <w:color w:val="FF0000"/>
+        </w:rPr>
+        <w:t>2</w:t>
+      </w:r>
+      <w:r>
+        <w:rPr>
+          <w:color w:val="FF0000"/>
+        </w:rPr>
+        <w:t xml:space="preserve"> </w:t>
+      </w:r>
+      <w:r>
+        <w:rPr>
+          <w:color w:val="FF0000"/>
+        </w:rPr>
+        <w:sym w:font="Wingdings" w:char="F0E0"/>
+      </w:r>
+      <w:r>
+        <w:rPr>
+          <w:color w:val="FF0000"/>
+        </w:rPr>
+        <w:t xml:space="preserve"> hi = </w:t>
+      </w:r>
+      <w:r>
+        <w:rPr>
+          <w:color w:val="FF0000"/>
+        </w:rPr>
+        <w:t>2</w:t>
+      </w:r>
+      <w:r>
+        <w:rPr>
+          <w:color w:val="FF0000"/>
+        </w:rPr>
+        <w:t>*</w:t>
+      </w:r>
+      <w:r>
+        <w:rPr>
+          <w:color w:val="FF0000"/>
+        </w:rPr>
+        <w:t>6.00</w:t>
+      </w:r>
+      <w:r>
+        <w:rPr>
+          <w:color w:val="FF0000"/>
+        </w:rPr>
+        <w:t>/</w:t>
+      </w:r>
+      <w:r>
+        <w:rPr>
+          <w:color w:val="FF0000"/>
+        </w:rPr>
+        <w:t>2</w:t>
+      </w:r>
+    </w:p>
+    <w:p>
+      <w:pPr>
+        <w:ind w:left="720"/>
+        <w:rPr>
+          <w:color w:val="FF0000"/>
+        </w:rPr>
+      </w:pPr>
+      <w:r>
+        <w:rPr>
+          <w:color w:val="FF0000"/>
+        </w:rPr>
+        <w:t xml:space="preserve">Hi (image Height) = </w:t>
+      </w:r>
+      <w:r>
+        <w:rPr>
+          <w:color w:val="FF0000"/>
+        </w:rPr>
+        <w:t>6.00</w:t>
+      </w:r>
+      <w:r>
+        <w:rPr>
+          <w:color w:val="FF0000"/>
+        </w:rPr>
+        <w:t xml:space="preserve"> cm</w:t>
+      </w:r>
+    </w:p>
+    <w:p>
+      <w:pPr>
+        <w:ind w:left="720"/>
+      </w:pPr>
+    </w:p>
+    <w:p>
+      <w:pPr>
+        <w:ind w:left="720"/>
+        <w:rPr>
+          <w:color w:val="FF0000"/>
+        </w:rPr>
+      </w:pPr>
+      <w:r>
+        <w:rPr>
+          <w:color w:val="FF0000"/>
+        </w:rPr>
+        <w:t>Upright</w:t>
+      </w:r>
+      <w:r>
+        <w:rPr>
+          <w:color w:val="FF0000"/>
+        </w:rPr>
+        <w:t xml:space="preserve"> = height will be</w:t>
+      </w:r>
+      <w:r>
+        <w:rPr>
+          <w:color w:val="FF0000"/>
+        </w:rPr>
+        <w:t xml:space="preserve"> positive</w:t>
+      </w:r>
+    </w:p>
+    <w:p>
+      <w:pPr>
+        <w:ind w:left="720"/>
+        <w:rPr>
+          <w:color w:val="FF0000"/>
+        </w:rPr>
+      </w:pPr>
+      <w:r>
+        <w:rPr>
+          <w:color w:val="FF0000"/>
+        </w:rPr>
+        <w:t>Virtual image</w:t>
       </w:r>
     </w:p>
     <w:p/>
     <w:p>
-      <w:pPr>
-        <w:ind w:left="720"/>
-      </w:pPr>
-      <w:r>
-        <w:t xml:space="preserve">Mirror concave = focal point on same side as object </w:t>
-      </w:r>
-    </w:p>
-    <w:p>
-      <w:pPr>
-        <w:ind w:left="720"/>
-      </w:pPr>
-      <w:r>
-        <w:t xml:space="preserve">Focal length (f) = +3 cm </w:t>
-      </w:r>
-    </w:p>
-    <w:p>
-      <w:pPr>
-        <w:ind w:left="720"/>
-      </w:pPr>
-      <w:r>
-        <w:t xml:space="preserve">Object distance (do) = +3 cm (on the focal point) </w:t>
-      </w:r>
-    </w:p>
-    <w:p>
-      <w:pPr>
-        <w:ind w:left="720"/>
-      </w:pPr>
-      <w:r>
-        <w:t xml:space="preserve">Object height (ho) = +2 cm </w:t>
-      </w:r>
-    </w:p>
-    <w:p>
-      <w:pPr>
-        <w:ind w:left="720"/>
-      </w:pPr>
-    </w:p>
-    <w:p>
-      <w:pPr>
-        <w:ind w:left="720"/>
-        <w:rPr>
-          <w:color w:val="FF0000"/>
-        </w:rPr>
-      </w:pPr>
-      <w:r>
-        <w:rPr>
-          <w:color w:val="FF0000"/>
-        </w:rPr>
-        <w:t>[show calculation here]</w:t>
-      </w:r>
-    </w:p>
-    <w:p>
-      <w:r>
-        <w:t xml:space="preserve">9. Move the object to the focal point (3 cm), which is the distance f on a spherical concave mirror. Keep the height at 2 cm as listed in question 8. Confirm that your answers were correct. If not, check your calculations. Reproduce the diagram here. </w:t>
+      <w:r>
+        <w:t xml:space="preserve">11. Move the object to the 2 cm mark, which is inside the focal distance on this spherical concave mirror. Keep the height at 2 cm as listed in question 10. Confirm that your answers were correct. If not, check your calculations. Reproduce the diagram here. </w:t>
       </w:r>
     </w:p>
     <w:p/>
     <w:p>
-      <w:pPr>
-        <w:ind w:left="720"/>
-      </w:pPr>
-      <w:r>
-        <w:rPr>
-          <w:color w:val="FF0000"/>
-        </w:rPr>
-        <w:t xml:space="preserve">[insert screenshot of </w:t>
-      </w:r>
-      <w:proofErr w:type="spellStart"/>
-      <w:r>
-        <w:rPr>
-          <w:color w:val="FF0000"/>
-        </w:rPr>
-        <w:t>oPhysics</w:t>
-      </w:r>
-      <w:proofErr w:type="spellEnd"/>
-      <w:r>
-        <w:rPr>
-          <w:color w:val="FF0000"/>
-        </w:rPr>
-        <w:t xml:space="preserve"> or picture of your drawing here]</w:t>
+      <w:r>
+        <w:rPr>
+          <w:noProof/>
+        </w:rPr>
+        <w:drawing>
+          <wp:inline distT="0" distB="0" distL="0" distR="0" wp14:anchorId="06921E3B" wp14:editId="12979559">
+            <wp:extent cx="4157330" cy="1916103"/>
+            <wp:effectExtent l="0" t="0" r="0" b="8255"/>
+            <wp:docPr id="5" name="Picture 5"/>
+            <wp:cNvGraphicFramePr>
+              <a:graphicFrameLocks xmlns:a="http://schemas.openxmlformats.org/drawingml/2006/main" noChangeAspect="1"/>
+            </wp:cNvGraphicFramePr>
+            <a:graphic xmlns:a="http://schemas.openxmlformats.org/drawingml/2006/main">
+              <a:graphicData uri="http://schemas.openxmlformats.org/drawingml/2006/picture">
+                <pic:pic xmlns:pic="http://schemas.openxmlformats.org/drawingml/2006/picture">
+                  <pic:nvPicPr>
+                    <pic:cNvPr id="5" name="02450A1.tmp"/>
+                    <pic:cNvPicPr/>
+                  </pic:nvPicPr>
+                  <pic:blipFill>
+                    <a:blip r:embed="rId11" cstate="print">
+                      <a:extLst>
+                        <a:ext uri="{28A0092B-C50C-407E-A947-70E740481C1C}">
+                          <a14:useLocalDpi xmlns:a14="http://schemas.microsoft.com/office/drawing/2010/main" val="0"/>
+                        </a:ext>
+                      </a:extLst>
+                    </a:blip>
+                    <a:stretch>
+                      <a:fillRect/>
+                    </a:stretch>
+                  </pic:blipFill>
+                  <pic:spPr>
+                    <a:xfrm>
+                      <a:off x="0" y="0"/>
+                      <a:ext cx="4164632" cy="1919469"/>
+                    </a:xfrm>
+                    <a:prstGeom prst="rect">
+                      <a:avLst/>
+                    </a:prstGeom>
+                  </pic:spPr>
+                </pic:pic>
+              </a:graphicData>
+            </a:graphic>
+          </wp:inline>
+        </w:drawing>
+      </w:r>
+    </w:p>
+    <w:p>
+      <w:r>
+        <w:t xml:space="preserve">12. Is the image real or virtual when the object is inside the focal length? </w:t>
       </w:r>
     </w:p>
     <w:p/>
-    <w:p/>
-    <w:p>
-      <w:r>
-        <w:t xml:space="preserve">10. Calculate the image position, height and orientation for the following situation using the mirror equation and the magnification equation. </w:t>
-      </w:r>
-    </w:p>
-    <w:p>
-      <w:pPr>
-        <w:ind w:left="720"/>
-      </w:pPr>
-    </w:p>
-    <w:p>
-      <w:pPr>
-        <w:ind w:left="720"/>
-      </w:pPr>
-      <w:r>
-        <w:t xml:space="preserve">Mirror concave = focal point on same side as object </w:t>
-      </w:r>
-    </w:p>
-    <w:p>
-      <w:pPr>
-        <w:ind w:left="720"/>
-      </w:pPr>
-      <w:r>
-        <w:t xml:space="preserve">Focal length (f) = 3 cm </w:t>
-      </w:r>
-    </w:p>
-    <w:p>
-      <w:pPr>
-        <w:ind w:left="720"/>
-      </w:pPr>
-      <w:r>
-        <w:t xml:space="preserve">Object distance (do) = 2 cm (–2 on this diagram) </w:t>
-      </w:r>
-    </w:p>
-    <w:p>
-      <w:pPr>
-        <w:ind w:left="720"/>
-      </w:pPr>
-      <w:r>
-        <w:t xml:space="preserve">Object height (ho) = +2 cm </w:t>
-      </w:r>
-    </w:p>
-    <w:p>
-      <w:pPr>
-        <w:ind w:left="720"/>
-      </w:pPr>
-    </w:p>
-    <w:p>
-      <w:pPr>
-        <w:ind w:left="720"/>
-        <w:rPr>
-          <w:color w:val="FF0000"/>
-        </w:rPr>
-      </w:pPr>
-      <w:r>
-        <w:rPr>
-          <w:color w:val="FF0000"/>
-        </w:rPr>
-        <w:t>[show calculation here]</w:t>
-      </w:r>
-    </w:p>
-    <w:p>
-      <w:pPr>
-        <w:ind w:left="720"/>
-        <w:rPr>
-          <w:color w:val="FF0000"/>
-        </w:rPr>
-      </w:pPr>
-    </w:p>
-    <w:p/>
-    <w:p>
-      <w:r>
-        <w:t xml:space="preserve">11. Move the object to the 2 cm mark, which is inside the focal distance on this spherical concave mirror. Keep the height at 2 cm as listed in question 10. Confirm that your answers were correct. If not, check your calculations. Reproduce the diagram here. </w:t>
-      </w:r>
-    </w:p>
-    <w:p/>
-    <w:p>
-      <w:pPr>
-        <w:ind w:left="720"/>
-      </w:pPr>
-      <w:r>
-        <w:rPr>
-          <w:color w:val="FF0000"/>
-        </w:rPr>
-        <w:t xml:space="preserve">[insert screenshot of </w:t>
-      </w:r>
-      <w:proofErr w:type="spellStart"/>
-      <w:r>
-        <w:rPr>
-          <w:color w:val="FF0000"/>
-        </w:rPr>
-        <w:t>oPhysics</w:t>
-      </w:r>
-      <w:proofErr w:type="spellEnd"/>
-      <w:r>
-        <w:rPr>
-          <w:color w:val="FF0000"/>
-        </w:rPr>
-        <w:t xml:space="preserve"> or picture of your drawing here]</w:t>
-      </w:r>
-    </w:p>
-    <w:p/>
-    <w:p>
-      <w:r>
-        <w:t xml:space="preserve">12. Is the image real or virtual when the object is inside the focal length? </w:t>
-      </w:r>
-    </w:p>
-    <w:p/>
-    <w:p>
-      <w:pPr>
-        <w:ind w:left="720"/>
-      </w:pPr>
-      <w:r>
-        <w:rPr>
-          <w:color w:val="FF0000"/>
-        </w:rPr>
-        <w:t>[answer here]</w:t>
+    <w:p>
+      <w:pPr>
+        <w:rPr>
+          <w:color w:val="FF0000"/>
+        </w:rPr>
+      </w:pPr>
+      <w:r>
+        <w:rPr>
+          <w:color w:val="FF0000"/>
+        </w:rPr>
+        <w:t>The image is virtual when the object is between the mirror and the focus point.</w:t>
       </w:r>
     </w:p>
     <w:p/>
@@ -1135,13 +2354,320 @@
     <w:p>
       <w:pPr>
         <w:ind w:left="720"/>
-      </w:pPr>
-      <w:r>
-        <w:rPr>
-          <w:color w:val="FF0000"/>
-        </w:rPr>
-        <w:t>[show calculation here]</w:t>
-      </w:r>
+        <w:rPr>
+          <w:color w:val="FF0000"/>
+        </w:rPr>
+      </w:pPr>
+      <w:r>
+        <w:rPr>
+          <w:color w:val="FF0000"/>
+        </w:rPr>
+        <w:t xml:space="preserve">Mirror equation: 1/f = 1/do + 1/di  </w:t>
+      </w:r>
+      <w:r>
+        <w:rPr>
+          <w:color w:val="FF0000"/>
+        </w:rPr>
+        <w:sym w:font="Wingdings" w:char="F0E0"/>
+      </w:r>
+      <w:r>
+        <w:rPr>
+          <w:color w:val="FF0000"/>
+        </w:rPr>
+        <w:t xml:space="preserve"> 1/</w:t>
+      </w:r>
+      <w:r>
+        <w:rPr>
+          <w:color w:val="FF0000"/>
+        </w:rPr>
+        <w:t>-</w:t>
+      </w:r>
+      <w:r>
+        <w:rPr>
+          <w:color w:val="FF0000"/>
+        </w:rPr>
+        <w:t>3 = 1/</w:t>
+      </w:r>
+      <w:r>
+        <w:rPr>
+          <w:color w:val="FF0000"/>
+        </w:rPr>
+        <w:t>5</w:t>
+      </w:r>
+      <w:r>
+        <w:rPr>
+          <w:color w:val="FF0000"/>
+        </w:rPr>
+        <w:t xml:space="preserve"> + 1/di </w:t>
+      </w:r>
+      <w:r>
+        <w:rPr>
+          <w:color w:val="FF0000"/>
+        </w:rPr>
+        <w:sym w:font="Wingdings" w:char="F0E0"/>
+      </w:r>
+      <w:r>
+        <w:rPr>
+          <w:color w:val="FF0000"/>
+        </w:rPr>
+        <w:t xml:space="preserve"> (1/</w:t>
+      </w:r>
+      <w:r>
+        <w:rPr>
+          <w:color w:val="FF0000"/>
+        </w:rPr>
+        <w:t>-</w:t>
+      </w:r>
+      <w:r>
+        <w:rPr>
+          <w:color w:val="FF0000"/>
+        </w:rPr>
+        <w:t>3 - 1/</w:t>
+      </w:r>
+      <w:proofErr w:type="gramStart"/>
+      <w:r>
+        <w:rPr>
+          <w:color w:val="FF0000"/>
+        </w:rPr>
+        <w:t>5</w:t>
+      </w:r>
+      <w:r>
+        <w:rPr>
+          <w:color w:val="FF0000"/>
+        </w:rPr>
+        <w:t>)^</w:t>
+      </w:r>
+      <w:proofErr w:type="gramEnd"/>
+      <w:r>
+        <w:rPr>
+          <w:color w:val="FF0000"/>
+        </w:rPr>
+        <w:t>-1 = di</w:t>
+      </w:r>
+    </w:p>
+    <w:p>
+      <w:pPr>
+        <w:ind w:left="720"/>
+        <w:rPr>
+          <w:color w:val="FF0000"/>
+        </w:rPr>
+      </w:pPr>
+      <w:r>
+        <w:rPr>
+          <w:color w:val="FF0000"/>
+        </w:rPr>
+        <w:lastRenderedPageBreak/>
+        <w:t xml:space="preserve">Di = </w:t>
+      </w:r>
+      <w:r>
+        <w:rPr>
+          <w:color w:val="FF0000"/>
+        </w:rPr>
+        <w:t>-</w:t>
+      </w:r>
+      <w:r>
+        <w:rPr>
+          <w:color w:val="FF0000"/>
+        </w:rPr>
+        <w:t>1.875</w:t>
+      </w:r>
+      <w:r>
+        <w:rPr>
+          <w:color w:val="FF0000"/>
+        </w:rPr>
+        <w:t>cm</w:t>
+      </w:r>
+    </w:p>
+    <w:p>
+      <w:pPr>
+        <w:ind w:left="720"/>
+        <w:rPr>
+          <w:color w:val="FF0000"/>
+        </w:rPr>
+      </w:pPr>
+    </w:p>
+    <w:p>
+      <w:pPr>
+        <w:ind w:left="720"/>
+        <w:rPr>
+          <w:color w:val="FF0000"/>
+        </w:rPr>
+      </w:pPr>
+      <w:r>
+        <w:rPr>
+          <w:color w:val="FF0000"/>
+        </w:rPr>
+        <w:t xml:space="preserve">Magnification equation: M = hi/ho = -di/do </w:t>
+      </w:r>
+      <w:r>
+        <w:rPr>
+          <w:color w:val="FF0000"/>
+        </w:rPr>
+        <w:sym w:font="Wingdings" w:char="F0E0"/>
+      </w:r>
+      <w:r>
+        <w:rPr>
+          <w:color w:val="FF0000"/>
+        </w:rPr>
+        <w:t xml:space="preserve"> hi/</w:t>
+      </w:r>
+      <w:r>
+        <w:rPr>
+          <w:color w:val="FF0000"/>
+        </w:rPr>
+        <w:t>2</w:t>
+      </w:r>
+      <w:r>
+        <w:rPr>
+          <w:color w:val="FF0000"/>
+        </w:rPr>
+        <w:t xml:space="preserve"> = -</w:t>
+      </w:r>
+      <w:r>
+        <w:rPr>
+          <w:color w:val="FF0000"/>
+        </w:rPr>
+        <w:t>1.875</w:t>
+      </w:r>
+      <w:r>
+        <w:rPr>
+          <w:color w:val="FF0000"/>
+        </w:rPr>
+        <w:t>/</w:t>
+      </w:r>
+      <w:r>
+        <w:rPr>
+          <w:color w:val="FF0000"/>
+        </w:rPr>
+        <w:t>2</w:t>
+      </w:r>
+      <w:r>
+        <w:rPr>
+          <w:color w:val="FF0000"/>
+        </w:rPr>
+        <w:t xml:space="preserve"> </w:t>
+      </w:r>
+      <w:r>
+        <w:rPr>
+          <w:color w:val="FF0000"/>
+        </w:rPr>
+        <w:sym w:font="Wingdings" w:char="F0E0"/>
+      </w:r>
+      <w:r>
+        <w:rPr>
+          <w:color w:val="FF0000"/>
+        </w:rPr>
+        <w:t xml:space="preserve"> hi = </w:t>
+      </w:r>
+      <w:r>
+        <w:rPr>
+          <w:color w:val="FF0000"/>
+        </w:rPr>
+        <w:t>2</w:t>
+      </w:r>
+      <w:r>
+        <w:rPr>
+          <w:color w:val="FF0000"/>
+        </w:rPr>
+        <w:t>*</w:t>
+      </w:r>
+      <w:r>
+        <w:rPr>
+          <w:color w:val="FF0000"/>
+        </w:rPr>
+        <w:t>1.875</w:t>
+      </w:r>
+      <w:r>
+        <w:rPr>
+          <w:color w:val="FF0000"/>
+        </w:rPr>
+        <w:t>/</w:t>
+      </w:r>
+      <w:r>
+        <w:rPr>
+          <w:color w:val="FF0000"/>
+        </w:rPr>
+        <w:t>2</w:t>
+      </w:r>
+    </w:p>
+    <w:p>
+      <w:pPr>
+        <w:ind w:left="720"/>
+        <w:rPr>
+          <w:color w:val="FF0000"/>
+        </w:rPr>
+      </w:pPr>
+      <w:r>
+        <w:rPr>
+          <w:color w:val="FF0000"/>
+        </w:rPr>
+        <w:t xml:space="preserve">Hi (image Height) = </w:t>
+      </w:r>
+      <w:r>
+        <w:rPr>
+          <w:color w:val="FF0000"/>
+        </w:rPr>
+        <w:t>1.875</w:t>
+      </w:r>
+      <w:r>
+        <w:rPr>
+          <w:color w:val="FF0000"/>
+        </w:rPr>
+        <w:t xml:space="preserve"> cm</w:t>
+      </w:r>
+    </w:p>
+    <w:p>
+      <w:pPr>
+        <w:ind w:left="720"/>
+      </w:pPr>
+    </w:p>
+    <w:p>
+      <w:pPr>
+        <w:ind w:left="720"/>
+        <w:rPr>
+          <w:color w:val="FF0000"/>
+        </w:rPr>
+      </w:pPr>
+      <w:r>
+        <w:rPr>
+          <w:color w:val="FF0000"/>
+        </w:rPr>
+        <w:t>Upright</w:t>
+      </w:r>
+      <w:r>
+        <w:rPr>
+          <w:color w:val="FF0000"/>
+        </w:rPr>
+        <w:t xml:space="preserve"> = height will be</w:t>
+      </w:r>
+      <w:r>
+        <w:rPr>
+          <w:color w:val="FF0000"/>
+        </w:rPr>
+        <w:t xml:space="preserve"> positive</w:t>
+      </w:r>
+    </w:p>
+    <w:p>
+      <w:pPr>
+        <w:ind w:left="720"/>
+        <w:rPr>
+          <w:color w:val="FF0000"/>
+        </w:rPr>
+      </w:pPr>
+      <w:r>
+        <w:rPr>
+          <w:color w:val="FF0000"/>
+        </w:rPr>
+        <w:t>Virtual image</w:t>
+      </w:r>
+    </w:p>
+    <w:p>
+      <w:pPr>
+        <w:ind w:left="720"/>
+        <w:rPr>
+          <w:color w:val="FF0000"/>
+        </w:rPr>
+      </w:pPr>
     </w:p>
     <w:p>
       <w:r>
@@ -1158,32 +2684,51 @@
       </w:pPr>
       <w:r>
         <w:rPr>
-          <w:color w:val="FF0000"/>
-        </w:rPr>
-        <w:t xml:space="preserve">[insert screenshot of </w:t>
-      </w:r>
-      <w:proofErr w:type="spellStart"/>
-      <w:r>
-        <w:rPr>
-          <w:color w:val="FF0000"/>
-        </w:rPr>
-        <w:t>oPhysics</w:t>
-      </w:r>
-      <w:proofErr w:type="spellEnd"/>
-      <w:r>
-        <w:rPr>
-          <w:color w:val="FF0000"/>
-        </w:rPr>
-        <w:t xml:space="preserve"> or picture of your drawing here]</w:t>
-      </w:r>
-    </w:p>
-    <w:p>
-      <w:pPr>
-        <w:ind w:left="720"/>
-        <w:rPr>
-          <w:color w:val="FF0000"/>
-        </w:rPr>
-      </w:pPr>
+          <w:noProof/>
+          <w:color w:val="FF0000"/>
+        </w:rPr>
+        <w:drawing>
+          <wp:inline distT="0" distB="0" distL="0" distR="0" wp14:anchorId="558CDE1B" wp14:editId="6069EADE">
+            <wp:extent cx="3778118" cy="1742536"/>
+            <wp:effectExtent l="0" t="0" r="0" b="0"/>
+            <wp:docPr id="7" name="Picture 7"/>
+            <wp:cNvGraphicFramePr>
+              <a:graphicFrameLocks xmlns:a="http://schemas.openxmlformats.org/drawingml/2006/main" noChangeAspect="1"/>
+            </wp:cNvGraphicFramePr>
+            <a:graphic xmlns:a="http://schemas.openxmlformats.org/drawingml/2006/main">
+              <a:graphicData uri="http://schemas.openxmlformats.org/drawingml/2006/picture">
+                <pic:pic xmlns:pic="http://schemas.openxmlformats.org/drawingml/2006/picture">
+                  <pic:nvPicPr>
+                    <pic:cNvPr id="7" name="0EC1425.tmp"/>
+                    <pic:cNvPicPr/>
+                  </pic:nvPicPr>
+                  <pic:blipFill>
+                    <a:blip r:embed="rId12" cstate="print">
+                      <a:extLst>
+                        <a:ext uri="{28A0092B-C50C-407E-A947-70E740481C1C}">
+                          <a14:useLocalDpi xmlns:a14="http://schemas.microsoft.com/office/drawing/2010/main" val="0"/>
+                        </a:ext>
+                      </a:extLst>
+                    </a:blip>
+                    <a:stretch>
+                      <a:fillRect/>
+                    </a:stretch>
+                  </pic:blipFill>
+                  <pic:spPr>
+                    <a:xfrm>
+                      <a:off x="0" y="0"/>
+                      <a:ext cx="3788974" cy="1747543"/>
+                    </a:xfrm>
+                    <a:prstGeom prst="rect">
+                      <a:avLst/>
+                    </a:prstGeom>
+                  </pic:spPr>
+                </pic:pic>
+              </a:graphicData>
+            </a:graphic>
+          </wp:inline>
+        </w:drawing>
+      </w:r>
     </w:p>
     <w:p>
       <w:pPr>
@@ -1204,11 +2749,25 @@
       <w:pPr>
         <w:ind w:left="720"/>
       </w:pPr>
-      <w:r>
-        <w:rPr>
-          <w:color w:val="FF0000"/>
-        </w:rPr>
-        <w:t>[answer here]</w:t>
+      <w:proofErr w:type="gramStart"/>
+      <w:r>
+        <w:rPr>
+          <w:color w:val="FF0000"/>
+        </w:rPr>
+        <w:t>No</w:t>
+      </w:r>
+      <w:proofErr w:type="gramEnd"/>
+      <w:r>
+        <w:rPr>
+          <w:color w:val="FF0000"/>
+        </w:rPr>
+        <w:t xml:space="preserve"> its always virtual</w:t>
+      </w:r>
+      <w:r>
+        <w:rPr>
+          <w:color w:val="FF0000"/>
+        </w:rPr>
+        <w:t>, a convex mirror will increase the angle of reflection and never be able to show a real image.</w:t>
       </w:r>
     </w:p>
     <w:p/>
@@ -1231,7 +2790,7 @@
         <w:rPr>
           <w:color w:val="FF0000"/>
         </w:rPr>
-        <w:t>[answer here]</w:t>
+        <w:t>No, it will always be smaller because of the extreme angle change of the reflection.</w:t>
       </w:r>
     </w:p>
     <w:p>
@@ -1334,7 +2893,6 @@
           <w:b/>
           <w:u w:val="single"/>
         </w:rPr>
-        <w:lastRenderedPageBreak/>
         <w:t>Part II: Refraction</w:t>
       </w:r>
     </w:p>
@@ -2682,7 +4240,14 @@
               <w:rPr>
                 <w:b/>
               </w:rPr>
-              <w:t>Incident Angle (you choose)</w:t>
+              <w:t xml:space="preserve">Incident Angle </w:t>
+            </w:r>
+            <w:r>
+              <w:rPr>
+                <w:b/>
+              </w:rPr>
+              <w:lastRenderedPageBreak/>
+              <w:t>(you choose)</w:t>
             </w:r>
           </w:p>
         </w:tc>
@@ -2710,6 +4275,7 @@
               <w:rPr>
                 <w:b/>
               </w:rPr>
+              <w:lastRenderedPageBreak/>
               <w:t>Reflected Angle</w:t>
             </w:r>
           </w:p>
@@ -2742,8 +4308,6 @@
             </w:r>
           </w:p>
         </w:tc>
-        <w:bookmarkStart w:id="0" w:name="_GoBack"/>
-        <w:bookmarkEnd w:id="0"/>
       </w:tr>
       <w:tr>
         <w:tc>
@@ -2828,7 +4392,6 @@
               <w:spacing w:line="240" w:lineRule="auto"/>
             </w:pPr>
             <w:r>
-              <w:lastRenderedPageBreak/>
               <w:t>80</w:t>
             </w:r>
           </w:p>
@@ -4094,7 +5657,14 @@
               <w:rPr>
                 <w:b/>
               </w:rPr>
-              <w:t>Incident Angle (you choose)</w:t>
+              <w:t xml:space="preserve">Incident Angle </w:t>
+            </w:r>
+            <w:r>
+              <w:rPr>
+                <w:b/>
+              </w:rPr>
+              <w:lastRenderedPageBreak/>
+              <w:t>(you choose)</w:t>
             </w:r>
           </w:p>
         </w:tc>
@@ -4122,6 +5692,7 @@
               <w:rPr>
                 <w:b/>
               </w:rPr>
+              <w:lastRenderedPageBreak/>
               <w:t>Reflected Angle</w:t>
             </w:r>
           </w:p>
@@ -4238,7 +5809,6 @@
               <w:spacing w:line="240" w:lineRule="auto"/>
             </w:pPr>
             <w:r>
-              <w:lastRenderedPageBreak/>
               <w:t>80</w:t>
             </w:r>
           </w:p>
@@ -4304,21 +5874,68 @@
     <w:p>
       <w:pPr>
         <w:ind w:left="720"/>
-      </w:pPr>
-      <w:r>
-        <w:rPr>
-          <w:color w:val="FF0000"/>
-        </w:rPr>
-        <w:t>[answer here]</w:t>
+        <w:rPr>
+          <w:color w:val="FF0000"/>
+        </w:rPr>
+      </w:pPr>
+      <w:r>
+        <w:rPr>
+          <w:color w:val="FF0000"/>
+        </w:rPr>
+        <w:t xml:space="preserve">Light does not bend if the angle is 50 degrees </w:t>
+      </w:r>
+      <w:r>
+        <w:rPr>
+          <w:color w:val="FF0000"/>
+        </w:rPr>
+        <w:t>or greate</w:t>
+      </w:r>
+      <w:r>
+        <w:rPr>
+          <w:color w:val="FF0000"/>
+        </w:rPr>
+        <w:t>r</w:t>
+      </w:r>
+      <w:r>
+        <w:rPr>
+          <w:color w:val="FF0000"/>
+        </w:rPr>
+        <w:t xml:space="preserve">. </w:t>
+      </w:r>
+    </w:p>
+    <w:p>
+      <w:pPr>
+        <w:ind w:left="720"/>
+      </w:pPr>
+    </w:p>
+    <w:p>
+      <w:r>
+        <w:tab/>
+      </w:r>
+      <w:r>
+        <w:rPr>
+          <w:color w:val="FF0000"/>
+        </w:rPr>
+        <w:t>Glass bends the light more than water and more than air.</w:t>
       </w:r>
     </w:p>
     <w:p/>
-    <w:p/>
-    <w:p/>
-    <w:p/>
-    <w:p/>
-    <w:p/>
-    <w:p/>
+    <w:p>
+      <w:pPr>
+        <w:rPr>
+          <w:color w:val="FF0000"/>
+        </w:rPr>
+      </w:pPr>
+      <w:r>
+        <w:tab/>
+      </w:r>
+      <w:r>
+        <w:rPr>
+          <w:color w:val="FF0000"/>
+        </w:rPr>
+        <w:t>Light only reflects when the materials are different.</w:t>
+      </w:r>
+    </w:p>
     <w:p/>
     <w:p/>
     <w:p>
@@ -4363,7 +5980,7 @@
                     <pic:cNvPicPr/>
                   </pic:nvPicPr>
                   <pic:blipFill>
-                    <a:blip r:embed="rId8">
+                    <a:blip r:embed="rId13">
                       <a:extLst>
                         <a:ext uri="{28A0092B-C50C-407E-A947-70E740481C1C}">
                           <a14:useLocalDpi xmlns:a14="http://schemas.microsoft.com/office/drawing/2010/main" val="0"/>
@@ -4404,6 +6021,54 @@
       </w:r>
     </w:p>
     <w:p/>
+    <w:p>
+      <w:r>
+        <w:rPr>
+          <w:noProof/>
+        </w:rPr>
+        <w:drawing>
+          <wp:inline distT="0" distB="0" distL="0" distR="0" wp14:anchorId="7638DC89" wp14:editId="7E716F79">
+            <wp:extent cx="4390845" cy="2391040"/>
+            <wp:effectExtent l="0" t="0" r="0" b="9525"/>
+            <wp:docPr id="8" name="Picture 8"/>
+            <wp:cNvGraphicFramePr>
+              <a:graphicFrameLocks xmlns:a="http://schemas.openxmlformats.org/drawingml/2006/main" noChangeAspect="1"/>
+            </wp:cNvGraphicFramePr>
+            <a:graphic xmlns:a="http://schemas.openxmlformats.org/drawingml/2006/main">
+              <a:graphicData uri="http://schemas.openxmlformats.org/drawingml/2006/picture">
+                <pic:pic xmlns:pic="http://schemas.openxmlformats.org/drawingml/2006/picture">
+                  <pic:nvPicPr>
+                    <pic:cNvPr id="8" name="0ECAAB.tmp"/>
+                    <pic:cNvPicPr/>
+                  </pic:nvPicPr>
+                  <pic:blipFill>
+                    <a:blip r:embed="rId14">
+                      <a:extLst>
+                        <a:ext uri="{28A0092B-C50C-407E-A947-70E740481C1C}">
+                          <a14:useLocalDpi xmlns:a14="http://schemas.microsoft.com/office/drawing/2010/main" val="0"/>
+                        </a:ext>
+                      </a:extLst>
+                    </a:blip>
+                    <a:stretch>
+                      <a:fillRect/>
+                    </a:stretch>
+                  </pic:blipFill>
+                  <pic:spPr>
+                    <a:xfrm>
+                      <a:off x="0" y="0"/>
+                      <a:ext cx="4401960" cy="2397093"/>
+                    </a:xfrm>
+                    <a:prstGeom prst="rect">
+                      <a:avLst/>
+                    </a:prstGeom>
+                  </pic:spPr>
+                </pic:pic>
+              </a:graphicData>
+            </a:graphic>
+          </wp:inline>
+        </w:drawing>
+      </w:r>
+    </w:p>
     <w:p/>
     <w:p>
       <w:pPr>
@@ -4418,16 +6083,12 @@
     </w:p>
     <w:p/>
     <w:p/>
-    <w:p/>
-    <w:p>
-      <w:pPr>
-        <w:ind w:left="720"/>
-      </w:pPr>
-      <w:r>
-        <w:rPr>
-          <w:color w:val="FF0000"/>
-        </w:rPr>
-        <w:t>[answer here]</w:t>
+    <w:p>
+      <w:pPr>
+        <w:ind w:firstLine="360"/>
+      </w:pPr>
+      <w:r>
+        <w:t xml:space="preserve">Blues </w:t>
       </w:r>
     </w:p>
     <w:p/>
@@ -4446,17 +6107,53 @@
     <w:p/>
     <w:p/>
     <w:p>
-      <w:pPr>
-        <w:ind w:left="720"/>
-      </w:pPr>
-      <w:r>
-        <w:rPr>
-          <w:color w:val="FF0000"/>
-        </w:rPr>
-        <w:t>[answer here]</w:t>
-      </w:r>
-    </w:p>
-    <w:p/>
+      <w:r>
+        <w:rPr>
+          <w:noProof/>
+        </w:rPr>
+        <w:drawing>
+          <wp:inline distT="0" distB="0" distL="0" distR="0" wp14:anchorId="037C7C3F" wp14:editId="4BA83017">
+            <wp:extent cx="3899140" cy="2143277"/>
+            <wp:effectExtent l="0" t="0" r="6350" b="9525"/>
+            <wp:docPr id="9" name="Picture 9"/>
+            <wp:cNvGraphicFramePr>
+              <a:graphicFrameLocks xmlns:a="http://schemas.openxmlformats.org/drawingml/2006/main" noChangeAspect="1"/>
+            </wp:cNvGraphicFramePr>
+            <a:graphic xmlns:a="http://schemas.openxmlformats.org/drawingml/2006/main">
+              <a:graphicData uri="http://schemas.openxmlformats.org/drawingml/2006/picture">
+                <pic:pic xmlns:pic="http://schemas.openxmlformats.org/drawingml/2006/picture">
+                  <pic:nvPicPr>
+                    <pic:cNvPr id="9" name="0EC3B00.tmp"/>
+                    <pic:cNvPicPr/>
+                  </pic:nvPicPr>
+                  <pic:blipFill>
+                    <a:blip r:embed="rId15">
+                      <a:extLst>
+                        <a:ext uri="{28A0092B-C50C-407E-A947-70E740481C1C}">
+                          <a14:useLocalDpi xmlns:a14="http://schemas.microsoft.com/office/drawing/2010/main" val="0"/>
+                        </a:ext>
+                      </a:extLst>
+                    </a:blip>
+                    <a:stretch>
+                      <a:fillRect/>
+                    </a:stretch>
+                  </pic:blipFill>
+                  <pic:spPr>
+                    <a:xfrm>
+                      <a:off x="0" y="0"/>
+                      <a:ext cx="3900681" cy="2144124"/>
+                    </a:xfrm>
+                    <a:prstGeom prst="rect">
+                      <a:avLst/>
+                    </a:prstGeom>
+                  </pic:spPr>
+                </pic:pic>
+              </a:graphicData>
+            </a:graphic>
+          </wp:inline>
+        </w:drawing>
+      </w:r>
+    </w:p>
     <w:p/>
     <w:p>
       <w:pPr>
@@ -4466,6 +6163,7 @@
         </w:numPr>
       </w:pPr>
       <w:r>
+        <w:lastRenderedPageBreak/>
         <w:t>Now remove the convex lens and replace it with the concave lens (curved inward on the left side, flat on the right side). Draw the lens and light rays.</w:t>
       </w:r>
     </w:p>
@@ -4477,20 +6175,55 @@
           <w:color w:val="FF0000"/>
         </w:rPr>
       </w:pPr>
-      <w:r>
-        <w:rPr>
-          <w:color w:val="FF0000"/>
-        </w:rPr>
-        <w:t>[answer here]</w:t>
-      </w:r>
-    </w:p>
-    <w:p>
-      <w:pPr>
-        <w:ind w:left="720"/>
-        <w:rPr>
-          <w:color w:val="FF0000"/>
-        </w:rPr>
-      </w:pPr>
+      <w:bookmarkStart w:id="1" w:name="_GoBack"/>
+      <w:r>
+        <w:rPr>
+          <w:noProof/>
+          <w:color w:val="FF0000"/>
+        </w:rPr>
+        <w:drawing>
+          <wp:inline distT="0" distB="0" distL="0" distR="0" wp14:anchorId="3CED4945" wp14:editId="18CCA310">
+            <wp:extent cx="3976907" cy="2277374"/>
+            <wp:effectExtent l="0" t="0" r="5080" b="8890"/>
+            <wp:docPr id="10" name="Picture 10"/>
+            <wp:cNvGraphicFramePr>
+              <a:graphicFrameLocks xmlns:a="http://schemas.openxmlformats.org/drawingml/2006/main" noChangeAspect="1"/>
+            </wp:cNvGraphicFramePr>
+            <a:graphic xmlns:a="http://schemas.openxmlformats.org/drawingml/2006/main">
+              <a:graphicData uri="http://schemas.openxmlformats.org/drawingml/2006/picture">
+                <pic:pic xmlns:pic="http://schemas.openxmlformats.org/drawingml/2006/picture">
+                  <pic:nvPicPr>
+                    <pic:cNvPr id="10" name="0EC297F.tmp"/>
+                    <pic:cNvPicPr/>
+                  </pic:nvPicPr>
+                  <pic:blipFill>
+                    <a:blip r:embed="rId16">
+                      <a:extLst>
+                        <a:ext uri="{28A0092B-C50C-407E-A947-70E740481C1C}">
+                          <a14:useLocalDpi xmlns:a14="http://schemas.microsoft.com/office/drawing/2010/main" val="0"/>
+                        </a:ext>
+                      </a:extLst>
+                    </a:blip>
+                    <a:stretch>
+                      <a:fillRect/>
+                    </a:stretch>
+                  </pic:blipFill>
+                  <pic:spPr>
+                    <a:xfrm>
+                      <a:off x="0" y="0"/>
+                      <a:ext cx="3980456" cy="2279407"/>
+                    </a:xfrm>
+                    <a:prstGeom prst="rect">
+                      <a:avLst/>
+                    </a:prstGeom>
+                  </pic:spPr>
+                </pic:pic>
+              </a:graphicData>
+            </a:graphic>
+          </wp:inline>
+        </w:drawing>
+      </w:r>
+      <w:bookmarkEnd w:id="1"/>
     </w:p>
     <w:p>
       <w:pPr>
@@ -4532,16 +6265,194 @@
         <w:rPr>
           <w:color w:val="FF0000"/>
         </w:rPr>
-        <w:t>[Type conclusion here.]</w:t>
-      </w:r>
+        <w:t>We looked at how light reflects of different surfaces depending on the material and angle.</w:t>
+      </w:r>
+    </w:p>
+    <w:p>
+      <w:pPr>
+        <w:rPr>
+          <w:color w:val="FF0000"/>
+        </w:rPr>
+      </w:pPr>
+      <w:r>
+        <w:rPr>
+          <w:color w:val="FF0000"/>
+        </w:rPr>
+        <w:t>Concave can have a real or virtual image when the object is on the same side as the focal point. The convex cannot, it will always be a virtual image. The convex will show the image smaller and the concave will show the image as larger than the object.</w:t>
+      </w:r>
+    </w:p>
+    <w:p>
+      <w:pPr>
+        <w:rPr>
+          <w:color w:val="FF0000"/>
+        </w:rPr>
+      </w:pPr>
+      <w:r>
+        <w:rPr>
+          <w:color w:val="FF0000"/>
+        </w:rPr>
+        <w:t xml:space="preserve">We used to the laws of reflection and law of refraction to mathematically find the di, do, hi and ho. </w:t>
+      </w:r>
+      <m:oMath>
+        <m:sSub>
+          <m:sSubPr>
+            <m:ctrlPr>
+              <w:rPr>
+                <w:rFonts w:ascii="Cambria Math" w:hAnsi="Cambria Math"/>
+                <w:i/>
+                <w:color w:val="FF0000"/>
+              </w:rPr>
+            </m:ctrlPr>
+          </m:sSubPr>
+          <m:e>
+            <m:r>
+              <w:rPr>
+                <w:rFonts w:ascii="Cambria Math" w:hAnsi="Cambria Math"/>
+                <w:color w:val="FF0000"/>
+              </w:rPr>
+              <m:t>n</m:t>
+            </m:r>
+          </m:e>
+          <m:sub>
+            <m:r>
+              <w:rPr>
+                <w:rFonts w:ascii="Cambria Math" w:hAnsi="Cambria Math"/>
+                <w:color w:val="FF0000"/>
+              </w:rPr>
+              <m:t>2</m:t>
+            </m:r>
+          </m:sub>
+        </m:sSub>
+        <m:r>
+          <w:rPr>
+            <w:rFonts w:ascii="Cambria Math" w:hAnsi="Cambria Math"/>
+            <w:color w:val="FF0000"/>
+          </w:rPr>
+          <m:t>sin</m:t>
+        </m:r>
+        <m:sSub>
+          <m:sSubPr>
+            <m:ctrlPr>
+              <w:rPr>
+                <w:rFonts w:ascii="Cambria Math" w:hAnsi="Cambria Math"/>
+                <w:i/>
+                <w:color w:val="FF0000"/>
+              </w:rPr>
+            </m:ctrlPr>
+          </m:sSubPr>
+          <m:e>
+            <m:r>
+              <w:rPr>
+                <w:rFonts w:ascii="Cambria Math" w:hAnsi="Cambria Math"/>
+                <w:color w:val="FF0000"/>
+              </w:rPr>
+              <m:t>θ</m:t>
+            </m:r>
+          </m:e>
+          <m:sub>
+            <m:r>
+              <w:rPr>
+                <w:rFonts w:ascii="Cambria Math" w:hAnsi="Cambria Math"/>
+                <w:color w:val="FF0000"/>
+              </w:rPr>
+              <m:t>2</m:t>
+            </m:r>
+          </m:sub>
+        </m:sSub>
+        <m:r>
+          <w:rPr>
+            <w:rFonts w:ascii="Cambria Math" w:hAnsi="Cambria Math"/>
+            <w:color w:val="FF0000"/>
+          </w:rPr>
+          <m:t xml:space="preserve">= </m:t>
+        </m:r>
+        <m:sSub>
+          <m:sSubPr>
+            <m:ctrlPr>
+              <w:rPr>
+                <w:rFonts w:ascii="Cambria Math" w:hAnsi="Cambria Math"/>
+                <w:i/>
+                <w:color w:val="FF0000"/>
+              </w:rPr>
+            </m:ctrlPr>
+          </m:sSubPr>
+          <m:e>
+            <m:r>
+              <w:rPr>
+                <w:rFonts w:ascii="Cambria Math" w:hAnsi="Cambria Math"/>
+                <w:color w:val="FF0000"/>
+              </w:rPr>
+              <m:t>n</m:t>
+            </m:r>
+          </m:e>
+          <m:sub>
+            <m:r>
+              <w:rPr>
+                <w:rFonts w:ascii="Cambria Math" w:hAnsi="Cambria Math"/>
+                <w:color w:val="FF0000"/>
+              </w:rPr>
+              <m:t>1</m:t>
+            </m:r>
+          </m:sub>
+        </m:sSub>
+        <m:r>
+          <w:rPr>
+            <w:rFonts w:ascii="Cambria Math" w:hAnsi="Cambria Math"/>
+            <w:color w:val="FF0000"/>
+          </w:rPr>
+          <m:t>sin</m:t>
+        </m:r>
+        <m:sSub>
+          <m:sSubPr>
+            <m:ctrlPr>
+              <w:rPr>
+                <w:rFonts w:ascii="Cambria Math" w:hAnsi="Cambria Math"/>
+                <w:i/>
+                <w:color w:val="FF0000"/>
+              </w:rPr>
+            </m:ctrlPr>
+          </m:sSubPr>
+          <m:e>
+            <m:r>
+              <w:rPr>
+                <w:rFonts w:ascii="Cambria Math" w:hAnsi="Cambria Math"/>
+                <w:color w:val="FF0000"/>
+              </w:rPr>
+              <m:t>θ</m:t>
+            </m:r>
+          </m:e>
+          <m:sub>
+            <m:r>
+              <w:rPr>
+                <w:rFonts w:ascii="Cambria Math" w:hAnsi="Cambria Math"/>
+                <w:color w:val="FF0000"/>
+              </w:rPr>
+              <m:t>1</m:t>
+            </m:r>
+          </m:sub>
+        </m:sSub>
+      </m:oMath>
+      <w:r>
+        <w:rPr>
+          <w:color w:val="FF0000"/>
+        </w:rPr>
+        <w:t xml:space="preserve">. </w:t>
+      </w:r>
+    </w:p>
+    <w:p>
+      <w:pPr>
+        <w:rPr>
+          <w:color w:val="FF0000"/>
+        </w:rPr>
+      </w:pPr>
     </w:p>
     <w:sectPr>
-      <w:headerReference w:type="even" r:id="rId9"/>
-      <w:headerReference w:type="default" r:id="rId10"/>
-      <w:footerReference w:type="even" r:id="rId11"/>
-      <w:footerReference w:type="default" r:id="rId12"/>
-      <w:headerReference w:type="first" r:id="rId13"/>
-      <w:footerReference w:type="first" r:id="rId14"/>
+      <w:headerReference w:type="even" r:id="rId17"/>
+      <w:headerReference w:type="default" r:id="rId18"/>
+      <w:footerReference w:type="even" r:id="rId19"/>
+      <w:footerReference w:type="default" r:id="rId20"/>
+      <w:headerReference w:type="first" r:id="rId21"/>
+      <w:footerReference w:type="first" r:id="rId22"/>
       <w:pgSz w:w="12240" w:h="15840"/>
       <w:pgMar w:top="1440" w:right="1440" w:bottom="1440" w:left="1440" w:header="720" w:footer="720" w:gutter="0"/>
       <w:pgNumType w:start="0"/>

</xml_diff>